<commit_message>
Fix bugs in readme
</commit_message>
<xml_diff>
--- a/readme.docx
+++ b/readme.docx
@@ -64,6 +64,68 @@
         <w:jc w:val="left"/>
         <w:rPr>
           <w:rFonts w:ascii="Calibri" w:hAnsi="Calibri" w:cs="Calibri" w:eastAsia="Calibri"/>
+          <w:b/>
+          <w:color w:val="auto"/>
+          <w:spacing w:val="0"/>
+          <w:position w:val="0"/>
+          <w:sz w:val="22"/>
+          <w:shd w:fill="auto" w:val="clear"/>
+        </w:rPr>
+      </w:pPr>
+      <w:r>
+        <w:rPr>
+          <w:rFonts w:ascii="Calibri" w:hAnsi="Calibri" w:cs="Calibri" w:eastAsia="Calibri"/>
+          <w:b/>
+          <w:color w:val="auto"/>
+          <w:spacing w:val="0"/>
+          <w:position w:val="0"/>
+          <w:sz w:val="22"/>
+          <w:shd w:fill="auto" w:val="clear"/>
+        </w:rPr>
+        <w:t xml:space="preserve">Note:</w:t>
+      </w:r>
+      <w:r>
+        <w:rPr>
+          <w:rFonts w:ascii="Calibri" w:hAnsi="Calibri" w:cs="Calibri" w:eastAsia="Calibri"/>
+          <w:color w:val="auto"/>
+          <w:spacing w:val="0"/>
+          <w:position w:val="0"/>
+          <w:sz w:val="22"/>
+          <w:shd w:fill="auto" w:val="clear"/>
+        </w:rPr>
+        <w:t xml:space="preserve"> The code was run in </w:t>
+      </w:r>
+      <w:r>
+        <w:rPr>
+          <w:rFonts w:ascii="Calibri" w:hAnsi="Calibri" w:cs="Calibri" w:eastAsia="Calibri"/>
+          <w:b/>
+          <w:color w:val="auto"/>
+          <w:spacing w:val="0"/>
+          <w:position w:val="0"/>
+          <w:sz w:val="22"/>
+          <w:shd w:fill="auto" w:val="clear"/>
+        </w:rPr>
+        <w:t xml:space="preserve">windows with GTX 1070</w:t>
+      </w:r>
+      <w:r>
+        <w:rPr>
+          <w:rFonts w:ascii="Calibri" w:hAnsi="Calibri" w:cs="Calibri" w:eastAsia="Calibri"/>
+          <w:color w:val="auto"/>
+          <w:spacing w:val="0"/>
+          <w:position w:val="0"/>
+          <w:sz w:val="22"/>
+          <w:shd w:fill="auto" w:val="clear"/>
+        </w:rPr>
+        <w:t xml:space="preserve">.</w:t>
+      </w:r>
+    </w:p>
+    <w:p>
+      <w:pPr>
+        <w:spacing w:before="0" w:after="200" w:line="276"/>
+        <w:ind w:right="0" w:left="0" w:firstLine="0"/>
+        <w:jc w:val="left"/>
+        <w:rPr>
+          <w:rFonts w:ascii="Calibri" w:hAnsi="Calibri" w:cs="Calibri" w:eastAsia="Calibri"/>
           <w:color w:val="auto"/>
           <w:spacing w:val="0"/>
           <w:position w:val="0"/>
@@ -2192,7 +2254,7 @@
           <w:sz w:val="22"/>
           <w:shd w:fill="auto" w:val="clear"/>
         </w:rPr>
-        <w:t xml:space="preserve">--mode eval --num_domains 2 --w_hpf 0 --resume_iter 100000 --train_img_dir data\illustrations\train --val_img_dir data\illustrations\val --checkpoint_dir expr\checkpoints\ --eval_dir expr\eval</w:t>
+        <w:t xml:space="preserve">python main.py --mode eval --num_domains 2 --w_hpf 0 --resume_iter 100000 --train_img_dir data\illustrations\train --val_img_dir data\illustrations\val --checkpoint_dir expr\checkpoints\ --eval_dir expr\eval</w:t>
       </w:r>
     </w:p>
     <w:p>
@@ -2474,7 +2536,7 @@
           <w:sz w:val="22"/>
           <w:shd w:fill="auto" w:val="clear"/>
         </w:rPr>
-        <w:t xml:space="preserve">--mode sample --num_domains 2 --resume_iter 100000 --w_hpf 0 --checkpoint_dir expr\checkpoints\ --result_dir expr\results\ --src_dir assets\representative\illustrations\src --ref_dir assets\representative\illustrations\ref</w:t>
+        <w:t xml:space="preserve">python main.py --mode sample --num_domains 2 --resume_iter 100000 --w_hpf 0 --checkpoint_dir expr\checkpoints\ --result_dir expr\results\ --src_dir assets\representative\illustrations\src --ref_dir assets\representative\illustrations\ref</w:t>
       </w:r>
     </w:p>
     <w:p>
@@ -2900,7 +2962,7 @@
           <w:sz w:val="22"/>
           <w:shd w:fill="auto" w:val="clear"/>
         </w:rPr>
-        <w:t xml:space="preserve">--config configs/illustrations2landscapes_folder.yaml --input inputs/</w:t>
+        <w:t xml:space="preserve">python test.py --config configs/illustrations2landscapes_folder.yaml --input inputs/</w:t>
       </w:r>
       <w:r>
         <w:rPr>

</xml_diff>